<commit_message>
doksi up to database analyze
</commit_message>
<xml_diff>
--- a/Dokumentation/szalloda_dokumentation.docx
+++ b/Dokumentation/szalloda_dokumentation.docx
@@ -32,7 +32,6 @@
           <w:lang w:val="hu-HU"/>
         </w:rPr>
       </w:pPr>
-      <w:proofErr w:type="spellStart"/>
       <w:r>
         <w:rPr>
           <w:rFonts w:cstheme="minorHAnsi"/>
@@ -40,17 +39,7 @@
           <w:szCs w:val="28"/>
           <w:lang w:val="hu-HU"/>
         </w:rPr>
-        <w:t>Verebély</w:t>
-      </w:r>
-      <w:proofErr w:type="spellEnd"/>
-      <w:r>
-        <w:rPr>
-          <w:rFonts w:cstheme="minorHAnsi"/>
-          <w:sz w:val="28"/>
-          <w:szCs w:val="28"/>
-          <w:lang w:val="hu-HU"/>
-        </w:rPr>
-        <w:t xml:space="preserve"> László Technikum</w:t>
+        <w:t>Verebély László Technikum</w:t>
       </w:r>
     </w:p>
     <w:p>
@@ -90,26 +79,11 @@
           <w:lang w:val="hu-HU"/>
         </w:rPr>
       </w:pPr>
-      <w:proofErr w:type="spellStart"/>
-      <w:r>
-        <w:rPr>
-          <w:lang w:val="hu-HU"/>
-        </w:rPr>
-        <w:t>RushWave</w:t>
-      </w:r>
-      <w:proofErr w:type="spellEnd"/>
-      <w:r>
-        <w:rPr>
-          <w:lang w:val="hu-HU"/>
-        </w:rPr>
-        <w:t xml:space="preserve"> </w:t>
-      </w:r>
-      <w:proofErr w:type="spellStart"/>
-      <w:r>
-        <w:rPr>
-          <w:lang w:val="hu-HU"/>
-        </w:rPr>
-        <w:t>R</w:t>
+      <w:r>
+        <w:rPr>
+          <w:lang w:val="hu-HU"/>
+        </w:rPr>
+        <w:t>RushWave R</w:t>
       </w:r>
       <w:r>
         <w:rPr>
@@ -117,7 +91,6 @@
         </w:rPr>
         <w:t>etreat</w:t>
       </w:r>
-      <w:proofErr w:type="spellEnd"/>
       <w:r>
         <w:rPr>
           <w:lang w:val="hu-HU"/>
@@ -249,6 +222,7 @@
         <w:rPr>
           <w:rFonts w:eastAsiaTheme="minorEastAsia"/>
           <w:noProof/>
+          <w:sz w:val="22"/>
         </w:rPr>
       </w:pPr>
       <w:r>
@@ -269,7 +243,7 @@
         </w:rPr>
         <w:fldChar w:fldCharType="separate"/>
       </w:r>
-      <w:hyperlink w:anchor="_Toc194334993" w:history="1">
+      <w:hyperlink w:anchor="_Toc194348884" w:history="1">
         <w:r>
           <w:rPr>
             <w:rStyle w:val="Hiperhivatkozs"/>
@@ -282,6 +256,7 @@
           <w:rPr>
             <w:rFonts w:eastAsiaTheme="minorEastAsia"/>
             <w:noProof/>
+            <w:sz w:val="22"/>
           </w:rPr>
           <w:tab/>
         </w:r>
@@ -312,7 +287,7 @@
             <w:noProof/>
             <w:webHidden/>
           </w:rPr>
-          <w:instrText xml:space="preserve"> PAGEREF _Toc194334993 \h </w:instrText>
+          <w:instrText xml:space="preserve"> PAGEREF _Toc194348884 \h </w:instrText>
         </w:r>
         <w:r>
           <w:rPr>
@@ -353,9 +328,10 @@
         <w:rPr>
           <w:rFonts w:eastAsiaTheme="minorEastAsia"/>
           <w:noProof/>
-        </w:rPr>
-      </w:pPr>
-      <w:hyperlink w:anchor="_Toc194334994" w:history="1">
+          <w:sz w:val="22"/>
+        </w:rPr>
+      </w:pPr>
+      <w:hyperlink w:anchor="_Toc194348885" w:history="1">
         <w:r>
           <w:rPr>
             <w:rStyle w:val="Hiperhivatkozs"/>
@@ -368,6 +344,7 @@
           <w:rPr>
             <w:rFonts w:eastAsiaTheme="minorEastAsia"/>
             <w:noProof/>
+            <w:sz w:val="22"/>
           </w:rPr>
           <w:tab/>
         </w:r>
@@ -398,7 +375,7 @@
             <w:noProof/>
             <w:webHidden/>
           </w:rPr>
-          <w:instrText xml:space="preserve"> PAGEREF _Toc194334994 \h </w:instrText>
+          <w:instrText xml:space="preserve"> PAGEREF _Toc194348885 \h </w:instrText>
         </w:r>
         <w:r>
           <w:rPr>
@@ -431,6 +408,94 @@
     </w:p>
     <w:p>
       <w:pPr>
+        <w:pStyle w:val="TJ1"/>
+        <w:tabs>
+          <w:tab w:val="left" w:pos="440"/>
+          <w:tab w:val="right" w:leader="dot" w:pos="9062"/>
+        </w:tabs>
+        <w:rPr>
+          <w:rFonts w:eastAsiaTheme="minorEastAsia"/>
+          <w:noProof/>
+          <w:sz w:val="22"/>
+        </w:rPr>
+      </w:pPr>
+      <w:hyperlink w:anchor="_Toc194348886" w:history="1">
+        <w:r>
+          <w:rPr>
+            <w:rStyle w:val="Hiperhivatkozs"/>
+            <w:noProof/>
+            <w:lang w:val="hu-HU"/>
+          </w:rPr>
+          <w:t>2.</w:t>
+        </w:r>
+        <w:r>
+          <w:rPr>
+            <w:rFonts w:eastAsiaTheme="minorEastAsia"/>
+            <w:noProof/>
+            <w:sz w:val="22"/>
+          </w:rPr>
+          <w:tab/>
+        </w:r>
+        <w:r>
+          <w:rPr>
+            <w:rStyle w:val="Hiperhivatkozs"/>
+            <w:noProof/>
+            <w:lang w:val="hu-HU"/>
+          </w:rPr>
+          <w:t>Fejlesztői dokumentáció</w:t>
+        </w:r>
+        <w:r>
+          <w:rPr>
+            <w:noProof/>
+            <w:webHidden/>
+          </w:rPr>
+          <w:tab/>
+        </w:r>
+        <w:r>
+          <w:rPr>
+            <w:noProof/>
+            <w:webHidden/>
+          </w:rPr>
+          <w:fldChar w:fldCharType="begin"/>
+        </w:r>
+        <w:r>
+          <w:rPr>
+            <w:noProof/>
+            <w:webHidden/>
+          </w:rPr>
+          <w:instrText xml:space="preserve"> PAGEREF _Toc194348886 \h </w:instrText>
+        </w:r>
+        <w:r>
+          <w:rPr>
+            <w:noProof/>
+            <w:webHidden/>
+          </w:rPr>
+        </w:r>
+        <w:r>
+          <w:rPr>
+            <w:noProof/>
+            <w:webHidden/>
+          </w:rPr>
+          <w:fldChar w:fldCharType="separate"/>
+        </w:r>
+        <w:r>
+          <w:rPr>
+            <w:noProof/>
+            <w:webHidden/>
+          </w:rPr>
+          <w:t>4</w:t>
+        </w:r>
+        <w:r>
+          <w:rPr>
+            <w:noProof/>
+            <w:webHidden/>
+          </w:rPr>
+          <w:fldChar w:fldCharType="end"/>
+        </w:r>
+      </w:hyperlink>
+    </w:p>
+    <w:p>
+      <w:pPr>
         <w:pStyle w:val="Alcmsajt"/>
         <w:rPr>
           <w:lang w:val="hu-HU"/>
@@ -450,8 +515,6 @@
         </w:rPr>
         <w:fldChar w:fldCharType="end"/>
       </w:r>
-      <w:bookmarkStart w:id="0" w:name="_GoBack"/>
-      <w:bookmarkEnd w:id="0"/>
     </w:p>
     <w:p>
       <w:pPr>
@@ -464,7 +527,7 @@
           <w:lang w:val="hu-HU"/>
         </w:rPr>
       </w:pPr>
-      <w:bookmarkStart w:id="1" w:name="_Toc194334993"/>
+      <w:bookmarkStart w:id="0" w:name="_Toc194348884"/>
       <w:r>
         <w:rPr>
           <w:lang w:val="hu-HU"/>
@@ -472,44 +535,34 @@
         <w:lastRenderedPageBreak/>
         <w:t>Bevezetés</w:t>
       </w:r>
-      <w:bookmarkEnd w:id="1"/>
-    </w:p>
-    <w:p>
-      <w:pPr>
-        <w:rPr>
-          <w:sz w:val="24"/>
-          <w:szCs w:val="24"/>
-          <w:lang w:val="hu-HU"/>
-        </w:rPr>
-      </w:pPr>
-      <w:r>
-        <w:rPr>
-          <w:sz w:val="24"/>
-          <w:szCs w:val="24"/>
+      <w:bookmarkEnd w:id="0"/>
+    </w:p>
+    <w:p>
+      <w:pPr>
+        <w:rPr>
+          <w:lang w:val="hu-HU"/>
+        </w:rPr>
+      </w:pPr>
+      <w:r>
+        <w:rPr>
           <w:lang w:val="hu-HU"/>
         </w:rPr>
         <w:t>Vizsgaremekünk témájának kiválasztása egy szem</w:t>
       </w:r>
       <w:r>
         <w:rPr>
-          <w:sz w:val="24"/>
-          <w:szCs w:val="24"/>
           <w:lang w:val="hu-HU"/>
         </w:rPr>
         <w:t>élyes problémából adódott, hiszen egyik közeli ismerősünk megemlítette</w:t>
       </w:r>
       <w:r>
         <w:rPr>
-          <w:sz w:val="24"/>
-          <w:szCs w:val="24"/>
           <w:lang w:val="hu-HU"/>
         </w:rPr>
         <w:t>,</w:t>
       </w:r>
       <w:r>
         <w:rPr>
-          <w:sz w:val="24"/>
-          <w:szCs w:val="24"/>
           <w:lang w:val="hu-HU"/>
         </w:rPr>
         <w:t xml:space="preserve"> hogy milyen nehéz manapság egy koherens szálloda foglaló weboldalt találni, ami nem komplikálja túl a foglalás menetét.</w:t>
@@ -518,71 +571,53 @@
     <w:p>
       <w:pPr>
         <w:rPr>
-          <w:sz w:val="24"/>
-          <w:szCs w:val="24"/>
-          <w:lang w:val="hu-HU"/>
-        </w:rPr>
-      </w:pPr>
-      <w:r>
-        <w:rPr>
-          <w:sz w:val="24"/>
-          <w:szCs w:val="24"/>
+          <w:lang w:val="hu-HU"/>
+        </w:rPr>
+      </w:pPr>
+      <w:r>
+        <w:rPr>
           <w:lang w:val="hu-HU"/>
         </w:rPr>
         <w:t xml:space="preserve">Manapság a hotelláncok </w:t>
       </w:r>
       <w:r>
         <w:rPr>
-          <w:sz w:val="24"/>
-          <w:szCs w:val="24"/>
           <w:lang w:val="hu-HU"/>
         </w:rPr>
         <w:t>rengeteg mindent nyomnak a felhasználó arcába, ezzel néha átláthatatlanná teszik saját weboldalukat, ezért mi úgy döntöttünk</w:t>
       </w:r>
       <w:r>
         <w:rPr>
-          <w:sz w:val="24"/>
-          <w:szCs w:val="24"/>
           <w:lang w:val="hu-HU"/>
         </w:rPr>
         <w:t>,</w:t>
       </w:r>
       <w:r>
         <w:rPr>
-          <w:sz w:val="24"/>
-          <w:szCs w:val="24"/>
           <w:lang w:val="hu-HU"/>
         </w:rPr>
         <w:t xml:space="preserve"> hogy készítünk egy letisztult é</w:t>
       </w:r>
       <w:r>
         <w:rPr>
-          <w:sz w:val="24"/>
-          <w:szCs w:val="24"/>
           <w:lang w:val="hu-HU"/>
         </w:rPr>
         <w:t>s könnyen kezelhető weboldalt</w:t>
       </w:r>
       <w:r>
         <w:rPr>
-          <w:sz w:val="24"/>
-          <w:szCs w:val="24"/>
           <w:lang w:val="hu-HU"/>
         </w:rPr>
         <w:t xml:space="preserve"> melynek segítségével az </w:t>
       </w:r>
       <w:r>
         <w:rPr>
-          <w:sz w:val="24"/>
-          <w:szCs w:val="24"/>
           <w:lang w:val="hu-HU"/>
         </w:rPr>
         <w:t>átlag</w:t>
       </w:r>
       <w:r>
         <w:rPr>
-          <w:sz w:val="24"/>
-          <w:szCs w:val="24"/>
           <w:lang w:val="hu-HU"/>
         </w:rPr>
         <w:t>ember könnyedén tudja elintézni következő nyaralását.</w:t>
@@ -590,46 +625,64 @@
     </w:p>
     <w:p>
       <w:pPr>
-        <w:tabs>
-          <w:tab w:val="left" w:pos="6555"/>
-        </w:tabs>
-        <w:rPr>
-          <w:sz w:val="24"/>
-          <w:szCs w:val="24"/>
-          <w:lang w:val="hu-HU"/>
-        </w:rPr>
-      </w:pPr>
-      <w:r>
-        <w:rPr>
-          <w:sz w:val="24"/>
-          <w:szCs w:val="24"/>
+        <w:rPr>
+          <w:lang w:val="hu-HU"/>
+        </w:rPr>
+      </w:pPr>
+      <w:r>
+        <w:rPr>
+          <w:lang w:val="hu-HU"/>
+        </w:rPr>
+        <w:t>Ezen felül szerettünk volna egy olyan kihívást kitűzni magunk elé, amely lehetőséget ad arra, hogy próbára tegyük saját tudásunkat és fejlesszük képességeinket. Úgy döntöttünk</w:t>
+      </w:r>
+      <w:r>
+        <w:rPr>
+          <w:lang w:val="hu-HU"/>
+        </w:rPr>
+        <w:t>,</w:t>
+      </w:r>
+      <w:r>
+        <w:rPr>
+          <w:lang w:val="hu-HU"/>
+        </w:rPr>
+        <w:t xml:space="preserve"> hogy egy szálloda foglaló oldal erre egy tökéletes feladat, hiszen a koncepciója egyszerű, viszont számos extra kihívással bír.</w:t>
+      </w:r>
+    </w:p>
+    <w:p>
+      <w:pPr>
+        <w:rPr>
+          <w:lang w:val="hu-HU"/>
+        </w:rPr>
+      </w:pPr>
+      <w:r>
+        <w:rPr>
           <w:lang w:val="hu-HU"/>
         </w:rPr>
         <w:t>Szeretnénk létrehozni egy olyan weboldalt</w:t>
       </w:r>
       <w:r>
         <w:rPr>
-          <w:sz w:val="24"/>
-          <w:szCs w:val="24"/>
           <w:lang w:val="hu-HU"/>
         </w:rPr>
         <w:t>,</w:t>
       </w:r>
       <w:r>
         <w:rPr>
-          <w:sz w:val="24"/>
-          <w:szCs w:val="24"/>
           <w:lang w:val="hu-HU"/>
         </w:rPr>
         <w:t xml:space="preserve"> amely átlátható mindenki számára, miközben a szálloda foglalás komplexitását, ezzel </w:t>
       </w:r>
       <w:r>
         <w:rPr>
-          <w:sz w:val="24"/>
-          <w:szCs w:val="24"/>
           <w:lang w:val="hu-HU"/>
         </w:rPr>
         <w:t>megnyitva a kaput különböző hotelláncoknak, hogy kérvényezzék saját hoteljeiket az oldalra, valamint lehetőséget adni a felhasználóknak, hogy találjanak egy számukra kedvező szokásos nyaralóhelyet</w:t>
+      </w:r>
+      <w:r>
+        <w:rPr>
+          <w:lang w:val="hu-HU"/>
+        </w:rPr>
+        <w:t>.</w:t>
       </w:r>
     </w:p>
     <w:p>
@@ -643,7 +696,7 @@
           <w:lang w:val="hu-HU"/>
         </w:rPr>
       </w:pPr>
-      <w:bookmarkStart w:id="2" w:name="_Toc194334994"/>
+      <w:bookmarkStart w:id="1" w:name="_Toc194348885"/>
       <w:r>
         <w:rPr>
           <w:lang w:val="hu-HU"/>
@@ -662,106 +715,375 @@
         </w:rPr>
         <w:t>:</w:t>
       </w:r>
+      <w:bookmarkEnd w:id="1"/>
+    </w:p>
+    <w:p>
+      <w:pPr>
+        <w:rPr>
+          <w:lang w:val="hu-HU"/>
+        </w:rPr>
+      </w:pPr>
+      <w:r>
+        <w:rPr>
+          <w:lang w:val="hu-HU"/>
+        </w:rPr>
+        <w:t>Célunk, hogy legyen olyan weboldalunk, amely funkcionalitás terén képes lenne megállni a helyét a modern piacon. További célunk volt</w:t>
+      </w:r>
+      <w:r>
+        <w:rPr>
+          <w:lang w:val="hu-HU"/>
+        </w:rPr>
+        <w:t>,</w:t>
+      </w:r>
+      <w:r>
+        <w:rPr>
+          <w:lang w:val="hu-HU"/>
+        </w:rPr>
+        <w:t xml:space="preserve"> hogy a </w:t>
+      </w:r>
+      <w:r>
+        <w:rPr>
+          <w:lang w:val="hu-HU"/>
+        </w:rPr>
+        <w:t>legjobb élményt nyújtsuk a felhasználónak. A weboldal elsőszámú célja hogy a felhasználó tudjon csinálni egy fiókot, ahol követni tudja saját foglalásait illetve, hogy képes legyen foglalni az o</w:t>
+      </w:r>
+      <w:r>
+        <w:rPr>
+          <w:lang w:val="hu-HU"/>
+        </w:rPr>
+        <w:t>ldalon jelen lévő szállodák valamelyikébe</w:t>
+      </w:r>
+      <w:r>
+        <w:rPr>
+          <w:lang w:val="hu-HU"/>
+        </w:rPr>
+        <w:t xml:space="preserve">. Ezek mellett fontosnak tartottuk, hogy egy felhasználó képes legyen véleményt nyílvánítani egy értékelés formájában. </w:t>
+      </w:r>
+    </w:p>
+    <w:p>
+      <w:pPr>
+        <w:rPr>
+          <w:lang w:val="hu-HU"/>
+        </w:rPr>
+      </w:pPr>
+      <w:r>
+        <w:rPr>
+          <w:lang w:val="hu-HU"/>
+        </w:rPr>
+        <w:t>A weboldalt két féle módon lehet megtekinteni, mint vendég, és mint fiókkal rendelkező felhasználó. A vendég ugyanúgy megtudja tekinteni a különböző szállodákat illetve azoknak értékeléseit, viszont ő maga nem tud foglalni vagy értékelést írni, ellentétben egy regisztrált felhasználóval. Ezentúl, a weboldalt számos böngészőben meglehet tekinteni, illetve mobil és táblagép eszközökkel is kompatibilis.</w:t>
+      </w:r>
+    </w:p>
+    <w:p>
+      <w:pPr>
+        <w:rPr>
+          <w:lang w:val="hu-HU"/>
+        </w:rPr>
+        <w:sectPr>
+          <w:footerReference w:type="default" r:id="rId9"/>
+          <w:pgSz w:w="11906" w:h="16838"/>
+          <w:pgMar w:top="1417" w:right="1417" w:bottom="1417" w:left="1417" w:header="708" w:footer="708" w:gutter="0"/>
+          <w:cols w:space="708"/>
+          <w:docGrid w:linePitch="360"/>
+        </w:sectPr>
+      </w:pPr>
+      <w:r>
+        <w:rPr>
+          <w:lang w:val="hu-HU"/>
+        </w:rPr>
+        <w:t xml:space="preserve">A C sharp alkalmazás lényege, hogy a különböző </w:t>
+      </w:r>
+      <w:r>
+        <w:rPr>
+          <w:lang w:val="hu-HU"/>
+        </w:rPr>
+        <w:t>szállodák</w:t>
+      </w:r>
+      <w:r>
+        <w:rPr>
+          <w:lang w:val="hu-HU"/>
+        </w:rPr>
+        <w:t xml:space="preserve"> alkalmazottjai tudják kezelni a </w:t>
+      </w:r>
+      <w:r>
+        <w:rPr>
+          <w:lang w:val="hu-HU"/>
+        </w:rPr>
+        <w:t xml:space="preserve">szállodák </w:t>
+      </w:r>
+      <w:r>
+        <w:rPr>
+          <w:lang w:val="hu-HU"/>
+        </w:rPr>
+        <w:t>különböző adatait, mint például a szolgáltatások elérhetőségét, a szobák árát vagy a foglalások különböző aspektusait. Az alkalmazottak kizárólag azokat a hoteleket tudják kezelni</w:t>
+      </w:r>
+      <w:r>
+        <w:rPr>
+          <w:lang w:val="hu-HU"/>
+        </w:rPr>
+        <w:t>,</w:t>
+      </w:r>
+      <w:r>
+        <w:rPr>
+          <w:lang w:val="hu-HU"/>
+        </w:rPr>
+        <w:t xml:space="preserve"> ahol dolgoznak, ezzel elk</w:t>
+      </w:r>
+      <w:r>
+        <w:rPr>
+          <w:lang w:val="hu-HU"/>
+        </w:rPr>
+        <w:t>erülve a lehetséges szabotálást</w:t>
+      </w:r>
+    </w:p>
+    <w:p>
+      <w:pPr>
+        <w:pStyle w:val="Cmsajt"/>
+        <w:numPr>
+          <w:ilvl w:val="0"/>
+          <w:numId w:val="1"/>
+        </w:numPr>
+        <w:rPr>
+          <w:lang w:val="hu-HU"/>
+        </w:rPr>
+      </w:pPr>
+      <w:bookmarkStart w:id="2" w:name="_Toc194348886"/>
+      <w:r>
+        <w:rPr>
+          <w:lang w:val="hu-HU"/>
+        </w:rPr>
+        <w:lastRenderedPageBreak/>
+        <w:t>Fejlesztői dokumentáció</w:t>
+      </w:r>
       <w:bookmarkEnd w:id="2"/>
     </w:p>
     <w:p>
       <w:pPr>
-        <w:rPr>
-          <w:lang w:val="hu-HU"/>
-        </w:rPr>
-      </w:pPr>
-      <w:r>
-        <w:rPr>
-          <w:lang w:val="hu-HU"/>
-        </w:rPr>
-        <w:t>Célunk, hogy legyen olyan weboldalunk, amely funkcionalitás terén képes lenne megállni a helyét a modern piacon. További célunk volt</w:t>
-      </w:r>
-      <w:r>
-        <w:rPr>
-          <w:lang w:val="hu-HU"/>
-        </w:rPr>
-        <w:t>,</w:t>
-      </w:r>
-      <w:r>
-        <w:rPr>
-          <w:lang w:val="hu-HU"/>
-        </w:rPr>
-        <w:t xml:space="preserve"> hogy a </w:t>
-      </w:r>
-      <w:r>
-        <w:rPr>
-          <w:lang w:val="hu-HU"/>
-        </w:rPr>
-        <w:t xml:space="preserve">legjobb élményt nyújtsuk a felhasználónak. A weboldal elsőszámú célja hogy a felhasználó tudjon csinálni egy fiókot, ahol követni tudja saját foglalásait illetve, hogy képes legyen foglalni az oldalon jelen lévő szállodákba. Ezek mellett fontosnak tartottuk, hogy egy felhasználó képes legyen véleményt </w:t>
+        <w:pStyle w:val="Alcmsajt"/>
+        <w:numPr>
+          <w:ilvl w:val="1"/>
+          <w:numId w:val="1"/>
+        </w:numPr>
+        <w:rPr>
+          <w:lang w:val="hu-HU"/>
+        </w:rPr>
+      </w:pPr>
+      <w:r>
+        <w:rPr>
+          <w:lang w:val="hu-HU"/>
+        </w:rPr>
+        <w:t>Alkalmazott fejlesztői eszközök</w:t>
+      </w:r>
+    </w:p>
+    <w:p>
+      <w:pPr>
+        <w:pStyle w:val="Listaszerbekezds"/>
+        <w:numPr>
+          <w:ilvl w:val="0"/>
+          <w:numId w:val="9"/>
+        </w:numPr>
+        <w:rPr>
+          <w:lang w:val="hu-HU"/>
+        </w:rPr>
+      </w:pPr>
+      <w:r>
+        <w:rPr>
+          <w:lang w:val="hu-HU"/>
+        </w:rPr>
+        <w:t>Kódszerkesztő: Visual Studio Code, Visual Studio</w:t>
+      </w:r>
+    </w:p>
+    <w:p>
+      <w:pPr>
+        <w:pStyle w:val="Listaszerbekezds"/>
+        <w:numPr>
+          <w:ilvl w:val="0"/>
+          <w:numId w:val="9"/>
+        </w:numPr>
+        <w:rPr>
+          <w:lang w:val="hu-HU"/>
+        </w:rPr>
+      </w:pPr>
+      <w:r>
+        <w:rPr>
+          <w:lang w:val="hu-HU"/>
+        </w:rPr>
+        <w:t>Fejlesztői környezet: Laravel</w:t>
+      </w:r>
+      <w:r>
+        <w:rPr>
+          <w:lang w:val="hu-HU"/>
+        </w:rPr>
+        <w:t>, .NET</w:t>
+      </w:r>
+    </w:p>
+    <w:p>
+      <w:pPr>
+        <w:pStyle w:val="Alcmsajt"/>
+        <w:numPr>
+          <w:ilvl w:val="1"/>
+          <w:numId w:val="1"/>
+        </w:numPr>
+        <w:rPr>
+          <w:lang w:val="hu-HU"/>
+        </w:rPr>
+      </w:pPr>
+      <w:r>
+        <w:rPr>
+          <w:lang w:val="hu-HU"/>
+        </w:rPr>
+        <w:t>Alkalmazott technológiák</w:t>
+      </w:r>
+    </w:p>
+    <w:p>
+      <w:pPr>
+        <w:pStyle w:val="Listaszerbekezds"/>
+        <w:numPr>
+          <w:ilvl w:val="0"/>
+          <w:numId w:val="10"/>
+        </w:numPr>
+        <w:rPr>
+          <w:lang w:val="hu-HU"/>
+        </w:rPr>
+      </w:pPr>
+      <w:r>
+        <w:rPr>
+          <w:lang w:val="hu-HU"/>
+        </w:rPr>
+        <w:t>Programozási nyelvek:</w:t>
+      </w:r>
+      <w:r>
+        <w:rPr>
+          <w:lang w:val="hu-HU"/>
+        </w:rPr>
+        <w:t xml:space="preserve"> PHP, JavaScript, C#</w:t>
+      </w:r>
+    </w:p>
+    <w:p>
+      <w:pPr>
+        <w:pStyle w:val="Listaszerbekezds"/>
+        <w:numPr>
+          <w:ilvl w:val="0"/>
+          <w:numId w:val="10"/>
+        </w:numPr>
+        <w:rPr>
+          <w:lang w:val="hu-HU"/>
+        </w:rPr>
+      </w:pPr>
+      <w:r>
+        <w:rPr>
+          <w:lang w:val="hu-HU"/>
+        </w:rPr>
+        <w:t>Webes technológiák: HTML, CSS</w:t>
+      </w:r>
+    </w:p>
+    <w:p>
+      <w:pPr>
+        <w:pStyle w:val="Listaszerbekezds"/>
+        <w:numPr>
+          <w:ilvl w:val="0"/>
+          <w:numId w:val="10"/>
+        </w:numPr>
+        <w:rPr>
+          <w:lang w:val="hu-HU"/>
+        </w:rPr>
+      </w:pPr>
+      <w:r>
+        <w:rPr>
+          <w:lang w:val="hu-HU"/>
+        </w:rPr>
+        <w:t xml:space="preserve">Adatbázis motor: </w:t>
       </w:r>
       <w:proofErr w:type="spellStart"/>
       <w:r>
         <w:rPr>
           <w:lang w:val="hu-HU"/>
         </w:rPr>
-        <w:t>nyílvánítani</w:t>
+        <w:t>MariaDB</w:t>
       </w:r>
       <w:proofErr w:type="spellEnd"/>
       <w:r>
         <w:rPr>
           <w:lang w:val="hu-HU"/>
         </w:rPr>
-        <w:t xml:space="preserve"> egy értékelés formájában. </w:t>
-      </w:r>
-    </w:p>
-    <w:p>
-      <w:pPr>
-        <w:rPr>
-          <w:lang w:val="hu-HU"/>
-        </w:rPr>
-      </w:pPr>
-      <w:r>
-        <w:rPr>
-          <w:lang w:val="hu-HU"/>
-        </w:rPr>
-        <w:t xml:space="preserve">A C </w:t>
-      </w:r>
-      <w:proofErr w:type="spellStart"/>
-      <w:r>
-        <w:rPr>
-          <w:lang w:val="hu-HU"/>
-        </w:rPr>
-        <w:t>sharp</w:t>
-      </w:r>
-      <w:proofErr w:type="spellEnd"/>
-      <w:r>
-        <w:rPr>
-          <w:lang w:val="hu-HU"/>
-        </w:rPr>
-        <w:t xml:space="preserve"> alkalmazás lényege, hogy a különböző hotelek alkalmazottjai tudják kezelni a hotel különböző adatait, mint például a szolgáltatások elérhetőségét, a szobák árát vagy a foglalások különböző aspektusait. Az alkalmazottak kizárólag azokat a hoteleket tudják kezelni </w:t>
-      </w:r>
-      <w:proofErr w:type="gramStart"/>
-      <w:r>
-        <w:rPr>
-          <w:lang w:val="hu-HU"/>
-        </w:rPr>
-        <w:t>ahol</w:t>
-      </w:r>
-      <w:proofErr w:type="gramEnd"/>
-      <w:r>
-        <w:rPr>
-          <w:lang w:val="hu-HU"/>
-        </w:rPr>
-        <w:t xml:space="preserve"> dolgoznak, ezzel elkerülve a lehetséges szabotálást.</w:t>
-      </w:r>
-    </w:p>
-    <w:p>
-      <w:pPr>
-        <w:rPr>
-          <w:lang w:val="hu-HU"/>
-        </w:rPr>
-      </w:pPr>
+        <w:t xml:space="preserve"> (MySQL)</w:t>
+      </w:r>
+    </w:p>
+    <w:p>
+      <w:pPr>
+        <w:pStyle w:val="Alcmsajt"/>
+        <w:numPr>
+          <w:ilvl w:val="1"/>
+          <w:numId w:val="1"/>
+        </w:numPr>
+        <w:rPr>
+          <w:lang w:val="hu-HU"/>
+        </w:rPr>
+      </w:pPr>
+      <w:r>
+        <w:rPr>
+          <w:lang w:val="hu-HU"/>
+        </w:rPr>
+        <w:t>Futtatási környezet</w:t>
+      </w:r>
+    </w:p>
+    <w:p>
+      <w:pPr>
+        <w:rPr>
+          <w:lang w:val="hu-HU"/>
+        </w:rPr>
+      </w:pPr>
+      <w:r>
+        <w:rPr>
+          <w:lang w:val="hu-HU"/>
+        </w:rPr>
+        <w:t>A weboldal bármely modern böngészőben működőképes, akár mobileszközön is megtekinthető.</w:t>
+      </w:r>
+    </w:p>
+    <w:p>
+      <w:pPr>
+        <w:tabs>
+          <w:tab w:val="left" w:pos="7260"/>
+        </w:tabs>
+        <w:rPr>
+          <w:lang w:val="hu-HU"/>
+        </w:rPr>
+      </w:pPr>
+      <w:r>
+        <w:rPr>
+          <w:lang w:val="hu-HU"/>
+        </w:rPr>
+        <w:t>A C#</w:t>
+      </w:r>
+      <w:r>
+        <w:rPr>
+          <w:lang w:val="hu-HU"/>
+        </w:rPr>
+        <w:t xml:space="preserve"> alkalmazás asztali számítógépeken elérhető, vagy egyéb olyan eszközön, amely Windows 10 vagy afeletti operációs rendszerrel rendelkezik.</w:t>
+      </w:r>
+    </w:p>
+    <w:p>
+      <w:pPr>
+        <w:pStyle w:val="Alcmsajt"/>
+        <w:numPr>
+          <w:ilvl w:val="1"/>
+          <w:numId w:val="1"/>
+        </w:numPr>
+        <w:rPr>
+          <w:lang w:val="hu-HU"/>
+        </w:rPr>
+      </w:pPr>
+      <w:r>
+        <w:rPr>
+          <w:lang w:val="hu-HU"/>
+        </w:rPr>
+        <w:t>Fejlesztés menete.</w:t>
+      </w:r>
+      <w:bookmarkStart w:id="3" w:name="_GoBack"/>
+      <w:bookmarkEnd w:id="3"/>
     </w:p>
     <w:sectPr>
-      <w:footerReference w:type="default" r:id="rId9"/>
       <w:pgSz w:w="11906" w:h="16838"/>
       <w:pgMar w:top="1417" w:right="1417" w:bottom="1417" w:left="1417" w:header="708" w:footer="708" w:gutter="0"/>
-      <w:pgNumType w:start="4"/>
       <w:cols w:space="708"/>
       <w:docGrid w:linePitch="360"/>
     </w:sectPr>
@@ -813,7 +1135,7 @@
 <w:ftr xmlns:wpc="http://schemas.microsoft.com/office/word/2010/wordprocessingCanvas" xmlns:cx="http://schemas.microsoft.com/office/drawing/2014/chartex" xmlns:cx1="http://schemas.microsoft.com/office/drawing/2015/9/8/chartex" xmlns:mc="http://schemas.openxmlformats.org/markup-compatibility/2006" xmlns:o="urn:schemas-microsoft-com:office:office" xmlns:r="http://schemas.openxmlformats.org/officeDocument/2006/relationships" xmlns:m="http://schemas.openxmlformats.org/officeDocument/2006/math" xmlns:v="urn:schemas-microsoft-com:vml" xmlns:wp14="http://schemas.microsoft.com/office/word/2010/wordprocessingDrawing" xmlns:wp="http://schemas.openxmlformats.org/drawingml/2006/wordprocessingDrawing" xmlns:w10="urn:schemas-microsoft-com:office:word" xmlns:w="http://schemas.openxmlformats.org/wordprocessingml/2006/main" xmlns:w14="http://schemas.microsoft.com/office/word/2010/wordml" xmlns:w15="http://schemas.microsoft.com/office/word/2012/wordml" xmlns:w16se="http://schemas.microsoft.com/office/word/2015/wordml/symex" xmlns:wpg="http://schemas.microsoft.com/office/word/2010/wordprocessingGroup" xmlns:wpi="http://schemas.microsoft.com/office/word/2010/wordprocessingInk" xmlns:wne="http://schemas.microsoft.com/office/word/2006/wordml" xmlns:wps="http://schemas.microsoft.com/office/word/2010/wordprocessingShape" mc:Ignorable="w14 w15 w16se wp14">
   <w:sdt>
     <w:sdtPr>
-      <w:id w:val="-1503281163"/>
+      <w:id w:val="1099768608"/>
       <w:docPartObj>
         <w:docPartGallery w:val="Page Numbers (Bottom of Page)"/>
         <w:docPartUnique/>
@@ -878,6 +1200,1001 @@
 <file path=word/numbering.xml><?xml version="1.0" encoding="utf-8"?>
 <w:numbering xmlns:wpc="http://schemas.microsoft.com/office/word/2010/wordprocessingCanvas" xmlns:cx="http://schemas.microsoft.com/office/drawing/2014/chartex" xmlns:cx1="http://schemas.microsoft.com/office/drawing/2015/9/8/chartex" xmlns:mc="http://schemas.openxmlformats.org/markup-compatibility/2006" xmlns:o="urn:schemas-microsoft-com:office:office" xmlns:r="http://schemas.openxmlformats.org/officeDocument/2006/relationships" xmlns:m="http://schemas.openxmlformats.org/officeDocument/2006/math" xmlns:v="urn:schemas-microsoft-com:vml" xmlns:wp14="http://schemas.microsoft.com/office/word/2010/wordprocessingDrawing" xmlns:wp="http://schemas.openxmlformats.org/drawingml/2006/wordprocessingDrawing" xmlns:w10="urn:schemas-microsoft-com:office:word" xmlns:w="http://schemas.openxmlformats.org/wordprocessingml/2006/main" xmlns:w14="http://schemas.microsoft.com/office/word/2010/wordml" xmlns:w15="http://schemas.microsoft.com/office/word/2012/wordml" xmlns:w16se="http://schemas.microsoft.com/office/word/2015/wordml/symex" xmlns:wpg="http://schemas.microsoft.com/office/word/2010/wordprocessingGroup" xmlns:wpi="http://schemas.microsoft.com/office/word/2010/wordprocessingInk" xmlns:wne="http://schemas.microsoft.com/office/word/2006/wordml" xmlns:wps="http://schemas.microsoft.com/office/word/2010/wordprocessingShape" mc:Ignorable="w14 w15 w16se wp14">
   <w:abstractNum w:abstractNumId="0" w15:restartNumberingAfterBreak="0">
+    <w:nsid w:val="10D60462"/>
+    <w:multiLevelType w:val="hybridMultilevel"/>
+    <w:tmpl w:val="AB06861C"/>
+    <w:lvl w:ilvl="0" w:tplc="04090001">
+      <w:start w:val="1"/>
+      <w:numFmt w:val="bullet"/>
+      <w:lvlText w:val=""/>
+      <w:lvlJc w:val="left"/>
+      <w:pPr>
+        <w:ind w:left="1080" w:hanging="360"/>
+      </w:pPr>
+      <w:rPr>
+        <w:rFonts w:ascii="Symbol" w:hAnsi="Symbol" w:hint="default"/>
+      </w:rPr>
+    </w:lvl>
+    <w:lvl w:ilvl="1" w:tplc="04090003" w:tentative="1">
+      <w:start w:val="1"/>
+      <w:numFmt w:val="bullet"/>
+      <w:lvlText w:val="o"/>
+      <w:lvlJc w:val="left"/>
+      <w:pPr>
+        <w:ind w:left="1800" w:hanging="360"/>
+      </w:pPr>
+      <w:rPr>
+        <w:rFonts w:ascii="Courier New" w:hAnsi="Courier New" w:cs="Courier New" w:hint="default"/>
+      </w:rPr>
+    </w:lvl>
+    <w:lvl w:ilvl="2" w:tplc="04090005" w:tentative="1">
+      <w:start w:val="1"/>
+      <w:numFmt w:val="bullet"/>
+      <w:lvlText w:val=""/>
+      <w:lvlJc w:val="left"/>
+      <w:pPr>
+        <w:ind w:left="2520" w:hanging="360"/>
+      </w:pPr>
+      <w:rPr>
+        <w:rFonts w:ascii="Wingdings" w:hAnsi="Wingdings" w:hint="default"/>
+      </w:rPr>
+    </w:lvl>
+    <w:lvl w:ilvl="3" w:tplc="04090001" w:tentative="1">
+      <w:start w:val="1"/>
+      <w:numFmt w:val="bullet"/>
+      <w:lvlText w:val=""/>
+      <w:lvlJc w:val="left"/>
+      <w:pPr>
+        <w:ind w:left="3240" w:hanging="360"/>
+      </w:pPr>
+      <w:rPr>
+        <w:rFonts w:ascii="Symbol" w:hAnsi="Symbol" w:hint="default"/>
+      </w:rPr>
+    </w:lvl>
+    <w:lvl w:ilvl="4" w:tplc="04090003" w:tentative="1">
+      <w:start w:val="1"/>
+      <w:numFmt w:val="bullet"/>
+      <w:lvlText w:val="o"/>
+      <w:lvlJc w:val="left"/>
+      <w:pPr>
+        <w:ind w:left="3960" w:hanging="360"/>
+      </w:pPr>
+      <w:rPr>
+        <w:rFonts w:ascii="Courier New" w:hAnsi="Courier New" w:cs="Courier New" w:hint="default"/>
+      </w:rPr>
+    </w:lvl>
+    <w:lvl w:ilvl="5" w:tplc="04090005" w:tentative="1">
+      <w:start w:val="1"/>
+      <w:numFmt w:val="bullet"/>
+      <w:lvlText w:val=""/>
+      <w:lvlJc w:val="left"/>
+      <w:pPr>
+        <w:ind w:left="4680" w:hanging="360"/>
+      </w:pPr>
+      <w:rPr>
+        <w:rFonts w:ascii="Wingdings" w:hAnsi="Wingdings" w:hint="default"/>
+      </w:rPr>
+    </w:lvl>
+    <w:lvl w:ilvl="6" w:tplc="04090001" w:tentative="1">
+      <w:start w:val="1"/>
+      <w:numFmt w:val="bullet"/>
+      <w:lvlText w:val=""/>
+      <w:lvlJc w:val="left"/>
+      <w:pPr>
+        <w:ind w:left="5400" w:hanging="360"/>
+      </w:pPr>
+      <w:rPr>
+        <w:rFonts w:ascii="Symbol" w:hAnsi="Symbol" w:hint="default"/>
+      </w:rPr>
+    </w:lvl>
+    <w:lvl w:ilvl="7" w:tplc="04090003" w:tentative="1">
+      <w:start w:val="1"/>
+      <w:numFmt w:val="bullet"/>
+      <w:lvlText w:val="o"/>
+      <w:lvlJc w:val="left"/>
+      <w:pPr>
+        <w:ind w:left="6120" w:hanging="360"/>
+      </w:pPr>
+      <w:rPr>
+        <w:rFonts w:ascii="Courier New" w:hAnsi="Courier New" w:cs="Courier New" w:hint="default"/>
+      </w:rPr>
+    </w:lvl>
+    <w:lvl w:ilvl="8" w:tplc="04090005" w:tentative="1">
+      <w:start w:val="1"/>
+      <w:numFmt w:val="bullet"/>
+      <w:lvlText w:val=""/>
+      <w:lvlJc w:val="left"/>
+      <w:pPr>
+        <w:ind w:left="6840" w:hanging="360"/>
+      </w:pPr>
+      <w:rPr>
+        <w:rFonts w:ascii="Wingdings" w:hAnsi="Wingdings" w:hint="default"/>
+      </w:rPr>
+    </w:lvl>
+  </w:abstractNum>
+  <w:abstractNum w:abstractNumId="1" w15:restartNumberingAfterBreak="0">
+    <w:nsid w:val="1AB25A07"/>
+    <w:multiLevelType w:val="hybridMultilevel"/>
+    <w:tmpl w:val="31726C14"/>
+    <w:lvl w:ilvl="0" w:tplc="04090001">
+      <w:start w:val="1"/>
+      <w:numFmt w:val="bullet"/>
+      <w:lvlText w:val=""/>
+      <w:lvlJc w:val="left"/>
+      <w:pPr>
+        <w:ind w:left="1068" w:hanging="360"/>
+      </w:pPr>
+      <w:rPr>
+        <w:rFonts w:ascii="Symbol" w:hAnsi="Symbol" w:hint="default"/>
+      </w:rPr>
+    </w:lvl>
+    <w:lvl w:ilvl="1" w:tplc="04090003" w:tentative="1">
+      <w:start w:val="1"/>
+      <w:numFmt w:val="bullet"/>
+      <w:lvlText w:val="o"/>
+      <w:lvlJc w:val="left"/>
+      <w:pPr>
+        <w:ind w:left="1788" w:hanging="360"/>
+      </w:pPr>
+      <w:rPr>
+        <w:rFonts w:ascii="Courier New" w:hAnsi="Courier New" w:cs="Courier New" w:hint="default"/>
+      </w:rPr>
+    </w:lvl>
+    <w:lvl w:ilvl="2" w:tplc="04090005" w:tentative="1">
+      <w:start w:val="1"/>
+      <w:numFmt w:val="bullet"/>
+      <w:lvlText w:val=""/>
+      <w:lvlJc w:val="left"/>
+      <w:pPr>
+        <w:ind w:left="2508" w:hanging="360"/>
+      </w:pPr>
+      <w:rPr>
+        <w:rFonts w:ascii="Wingdings" w:hAnsi="Wingdings" w:hint="default"/>
+      </w:rPr>
+    </w:lvl>
+    <w:lvl w:ilvl="3" w:tplc="04090001" w:tentative="1">
+      <w:start w:val="1"/>
+      <w:numFmt w:val="bullet"/>
+      <w:lvlText w:val=""/>
+      <w:lvlJc w:val="left"/>
+      <w:pPr>
+        <w:ind w:left="3228" w:hanging="360"/>
+      </w:pPr>
+      <w:rPr>
+        <w:rFonts w:ascii="Symbol" w:hAnsi="Symbol" w:hint="default"/>
+      </w:rPr>
+    </w:lvl>
+    <w:lvl w:ilvl="4" w:tplc="04090003" w:tentative="1">
+      <w:start w:val="1"/>
+      <w:numFmt w:val="bullet"/>
+      <w:lvlText w:val="o"/>
+      <w:lvlJc w:val="left"/>
+      <w:pPr>
+        <w:ind w:left="3948" w:hanging="360"/>
+      </w:pPr>
+      <w:rPr>
+        <w:rFonts w:ascii="Courier New" w:hAnsi="Courier New" w:cs="Courier New" w:hint="default"/>
+      </w:rPr>
+    </w:lvl>
+    <w:lvl w:ilvl="5" w:tplc="04090005" w:tentative="1">
+      <w:start w:val="1"/>
+      <w:numFmt w:val="bullet"/>
+      <w:lvlText w:val=""/>
+      <w:lvlJc w:val="left"/>
+      <w:pPr>
+        <w:ind w:left="4668" w:hanging="360"/>
+      </w:pPr>
+      <w:rPr>
+        <w:rFonts w:ascii="Wingdings" w:hAnsi="Wingdings" w:hint="default"/>
+      </w:rPr>
+    </w:lvl>
+    <w:lvl w:ilvl="6" w:tplc="04090001" w:tentative="1">
+      <w:start w:val="1"/>
+      <w:numFmt w:val="bullet"/>
+      <w:lvlText w:val=""/>
+      <w:lvlJc w:val="left"/>
+      <w:pPr>
+        <w:ind w:left="5388" w:hanging="360"/>
+      </w:pPr>
+      <w:rPr>
+        <w:rFonts w:ascii="Symbol" w:hAnsi="Symbol" w:hint="default"/>
+      </w:rPr>
+    </w:lvl>
+    <w:lvl w:ilvl="7" w:tplc="04090003" w:tentative="1">
+      <w:start w:val="1"/>
+      <w:numFmt w:val="bullet"/>
+      <w:lvlText w:val="o"/>
+      <w:lvlJc w:val="left"/>
+      <w:pPr>
+        <w:ind w:left="6108" w:hanging="360"/>
+      </w:pPr>
+      <w:rPr>
+        <w:rFonts w:ascii="Courier New" w:hAnsi="Courier New" w:cs="Courier New" w:hint="default"/>
+      </w:rPr>
+    </w:lvl>
+    <w:lvl w:ilvl="8" w:tplc="04090005" w:tentative="1">
+      <w:start w:val="1"/>
+      <w:numFmt w:val="bullet"/>
+      <w:lvlText w:val=""/>
+      <w:lvlJc w:val="left"/>
+      <w:pPr>
+        <w:ind w:left="6828" w:hanging="360"/>
+      </w:pPr>
+      <w:rPr>
+        <w:rFonts w:ascii="Wingdings" w:hAnsi="Wingdings" w:hint="default"/>
+      </w:rPr>
+    </w:lvl>
+  </w:abstractNum>
+  <w:abstractNum w:abstractNumId="2" w15:restartNumberingAfterBreak="0">
+    <w:nsid w:val="29B41B3D"/>
+    <w:multiLevelType w:val="multilevel"/>
+    <w:tmpl w:val="040E001F"/>
+    <w:lvl w:ilvl="0">
+      <w:start w:val="1"/>
+      <w:numFmt w:val="decimal"/>
+      <w:lvlText w:val="%1."/>
+      <w:lvlJc w:val="left"/>
+      <w:pPr>
+        <w:ind w:left="360" w:hanging="360"/>
+      </w:pPr>
+    </w:lvl>
+    <w:lvl w:ilvl="1">
+      <w:start w:val="1"/>
+      <w:numFmt w:val="decimal"/>
+      <w:lvlText w:val="%1.%2."/>
+      <w:lvlJc w:val="left"/>
+      <w:pPr>
+        <w:ind w:left="792" w:hanging="432"/>
+      </w:pPr>
+    </w:lvl>
+    <w:lvl w:ilvl="2">
+      <w:start w:val="1"/>
+      <w:numFmt w:val="decimal"/>
+      <w:lvlText w:val="%1.%2.%3."/>
+      <w:lvlJc w:val="left"/>
+      <w:pPr>
+        <w:ind w:left="1224" w:hanging="504"/>
+      </w:pPr>
+    </w:lvl>
+    <w:lvl w:ilvl="3">
+      <w:start w:val="1"/>
+      <w:numFmt w:val="decimal"/>
+      <w:lvlText w:val="%1.%2.%3.%4."/>
+      <w:lvlJc w:val="left"/>
+      <w:pPr>
+        <w:ind w:left="1728" w:hanging="648"/>
+      </w:pPr>
+    </w:lvl>
+    <w:lvl w:ilvl="4">
+      <w:start w:val="1"/>
+      <w:numFmt w:val="decimal"/>
+      <w:lvlText w:val="%1.%2.%3.%4.%5."/>
+      <w:lvlJc w:val="left"/>
+      <w:pPr>
+        <w:ind w:left="2232" w:hanging="792"/>
+      </w:pPr>
+    </w:lvl>
+    <w:lvl w:ilvl="5">
+      <w:start w:val="1"/>
+      <w:numFmt w:val="decimal"/>
+      <w:lvlText w:val="%1.%2.%3.%4.%5.%6."/>
+      <w:lvlJc w:val="left"/>
+      <w:pPr>
+        <w:ind w:left="2736" w:hanging="936"/>
+      </w:pPr>
+    </w:lvl>
+    <w:lvl w:ilvl="6">
+      <w:start w:val="1"/>
+      <w:numFmt w:val="decimal"/>
+      <w:lvlText w:val="%1.%2.%3.%4.%5.%6.%7."/>
+      <w:lvlJc w:val="left"/>
+      <w:pPr>
+        <w:ind w:left="3240" w:hanging="1080"/>
+      </w:pPr>
+    </w:lvl>
+    <w:lvl w:ilvl="7">
+      <w:start w:val="1"/>
+      <w:numFmt w:val="decimal"/>
+      <w:lvlText w:val="%1.%2.%3.%4.%5.%6.%7.%8."/>
+      <w:lvlJc w:val="left"/>
+      <w:pPr>
+        <w:ind w:left="3744" w:hanging="1224"/>
+      </w:pPr>
+    </w:lvl>
+    <w:lvl w:ilvl="8">
+      <w:start w:val="1"/>
+      <w:numFmt w:val="decimal"/>
+      <w:lvlText w:val="%1.%2.%3.%4.%5.%6.%7.%8.%9."/>
+      <w:lvlJc w:val="left"/>
+      <w:pPr>
+        <w:ind w:left="4320" w:hanging="1440"/>
+      </w:pPr>
+    </w:lvl>
+  </w:abstractNum>
+  <w:abstractNum w:abstractNumId="3" w15:restartNumberingAfterBreak="0">
+    <w:nsid w:val="32A47F13"/>
+    <w:multiLevelType w:val="hybridMultilevel"/>
+    <w:tmpl w:val="8F24C250"/>
+    <w:lvl w:ilvl="0" w:tplc="04090001">
+      <w:start w:val="1"/>
+      <w:numFmt w:val="bullet"/>
+      <w:lvlText w:val=""/>
+      <w:lvlJc w:val="left"/>
+      <w:pPr>
+        <w:ind w:left="720" w:hanging="360"/>
+      </w:pPr>
+      <w:rPr>
+        <w:rFonts w:ascii="Symbol" w:hAnsi="Symbol" w:hint="default"/>
+      </w:rPr>
+    </w:lvl>
+    <w:lvl w:ilvl="1" w:tplc="04090003" w:tentative="1">
+      <w:start w:val="1"/>
+      <w:numFmt w:val="bullet"/>
+      <w:lvlText w:val="o"/>
+      <w:lvlJc w:val="left"/>
+      <w:pPr>
+        <w:ind w:left="1440" w:hanging="360"/>
+      </w:pPr>
+      <w:rPr>
+        <w:rFonts w:ascii="Courier New" w:hAnsi="Courier New" w:cs="Courier New" w:hint="default"/>
+      </w:rPr>
+    </w:lvl>
+    <w:lvl w:ilvl="2" w:tplc="04090005" w:tentative="1">
+      <w:start w:val="1"/>
+      <w:numFmt w:val="bullet"/>
+      <w:lvlText w:val=""/>
+      <w:lvlJc w:val="left"/>
+      <w:pPr>
+        <w:ind w:left="2160" w:hanging="360"/>
+      </w:pPr>
+      <w:rPr>
+        <w:rFonts w:ascii="Wingdings" w:hAnsi="Wingdings" w:hint="default"/>
+      </w:rPr>
+    </w:lvl>
+    <w:lvl w:ilvl="3" w:tplc="04090001" w:tentative="1">
+      <w:start w:val="1"/>
+      <w:numFmt w:val="bullet"/>
+      <w:lvlText w:val=""/>
+      <w:lvlJc w:val="left"/>
+      <w:pPr>
+        <w:ind w:left="2880" w:hanging="360"/>
+      </w:pPr>
+      <w:rPr>
+        <w:rFonts w:ascii="Symbol" w:hAnsi="Symbol" w:hint="default"/>
+      </w:rPr>
+    </w:lvl>
+    <w:lvl w:ilvl="4" w:tplc="04090003" w:tentative="1">
+      <w:start w:val="1"/>
+      <w:numFmt w:val="bullet"/>
+      <w:lvlText w:val="o"/>
+      <w:lvlJc w:val="left"/>
+      <w:pPr>
+        <w:ind w:left="3600" w:hanging="360"/>
+      </w:pPr>
+      <w:rPr>
+        <w:rFonts w:ascii="Courier New" w:hAnsi="Courier New" w:cs="Courier New" w:hint="default"/>
+      </w:rPr>
+    </w:lvl>
+    <w:lvl w:ilvl="5" w:tplc="04090005" w:tentative="1">
+      <w:start w:val="1"/>
+      <w:numFmt w:val="bullet"/>
+      <w:lvlText w:val=""/>
+      <w:lvlJc w:val="left"/>
+      <w:pPr>
+        <w:ind w:left="4320" w:hanging="360"/>
+      </w:pPr>
+      <w:rPr>
+        <w:rFonts w:ascii="Wingdings" w:hAnsi="Wingdings" w:hint="default"/>
+      </w:rPr>
+    </w:lvl>
+    <w:lvl w:ilvl="6" w:tplc="04090001" w:tentative="1">
+      <w:start w:val="1"/>
+      <w:numFmt w:val="bullet"/>
+      <w:lvlText w:val=""/>
+      <w:lvlJc w:val="left"/>
+      <w:pPr>
+        <w:ind w:left="5040" w:hanging="360"/>
+      </w:pPr>
+      <w:rPr>
+        <w:rFonts w:ascii="Symbol" w:hAnsi="Symbol" w:hint="default"/>
+      </w:rPr>
+    </w:lvl>
+    <w:lvl w:ilvl="7" w:tplc="04090003" w:tentative="1">
+      <w:start w:val="1"/>
+      <w:numFmt w:val="bullet"/>
+      <w:lvlText w:val="o"/>
+      <w:lvlJc w:val="left"/>
+      <w:pPr>
+        <w:ind w:left="5760" w:hanging="360"/>
+      </w:pPr>
+      <w:rPr>
+        <w:rFonts w:ascii="Courier New" w:hAnsi="Courier New" w:cs="Courier New" w:hint="default"/>
+      </w:rPr>
+    </w:lvl>
+    <w:lvl w:ilvl="8" w:tplc="04090005" w:tentative="1">
+      <w:start w:val="1"/>
+      <w:numFmt w:val="bullet"/>
+      <w:lvlText w:val=""/>
+      <w:lvlJc w:val="left"/>
+      <w:pPr>
+        <w:ind w:left="6480" w:hanging="360"/>
+      </w:pPr>
+      <w:rPr>
+        <w:rFonts w:ascii="Wingdings" w:hAnsi="Wingdings" w:hint="default"/>
+      </w:rPr>
+    </w:lvl>
+  </w:abstractNum>
+  <w:abstractNum w:abstractNumId="4" w15:restartNumberingAfterBreak="0">
+    <w:nsid w:val="48D41FA7"/>
+    <w:multiLevelType w:val="hybridMultilevel"/>
+    <w:tmpl w:val="0E30CAC0"/>
+    <w:lvl w:ilvl="0" w:tplc="0409000F">
+      <w:start w:val="1"/>
+      <w:numFmt w:val="decimal"/>
+      <w:lvlText w:val="%1."/>
+      <w:lvlJc w:val="left"/>
+      <w:pPr>
+        <w:ind w:left="720" w:hanging="360"/>
+      </w:pPr>
+    </w:lvl>
+    <w:lvl w:ilvl="1" w:tplc="04090019" w:tentative="1">
+      <w:start w:val="1"/>
+      <w:numFmt w:val="lowerLetter"/>
+      <w:lvlText w:val="%2."/>
+      <w:lvlJc w:val="left"/>
+      <w:pPr>
+        <w:ind w:left="1440" w:hanging="360"/>
+      </w:pPr>
+    </w:lvl>
+    <w:lvl w:ilvl="2" w:tplc="0409001B" w:tentative="1">
+      <w:start w:val="1"/>
+      <w:numFmt w:val="lowerRoman"/>
+      <w:lvlText w:val="%3."/>
+      <w:lvlJc w:val="right"/>
+      <w:pPr>
+        <w:ind w:left="2160" w:hanging="180"/>
+      </w:pPr>
+    </w:lvl>
+    <w:lvl w:ilvl="3" w:tplc="0409000F" w:tentative="1">
+      <w:start w:val="1"/>
+      <w:numFmt w:val="decimal"/>
+      <w:lvlText w:val="%4."/>
+      <w:lvlJc w:val="left"/>
+      <w:pPr>
+        <w:ind w:left="2880" w:hanging="360"/>
+      </w:pPr>
+    </w:lvl>
+    <w:lvl w:ilvl="4" w:tplc="04090019" w:tentative="1">
+      <w:start w:val="1"/>
+      <w:numFmt w:val="lowerLetter"/>
+      <w:lvlText w:val="%5."/>
+      <w:lvlJc w:val="left"/>
+      <w:pPr>
+        <w:ind w:left="3600" w:hanging="360"/>
+      </w:pPr>
+    </w:lvl>
+    <w:lvl w:ilvl="5" w:tplc="0409001B" w:tentative="1">
+      <w:start w:val="1"/>
+      <w:numFmt w:val="lowerRoman"/>
+      <w:lvlText w:val="%6."/>
+      <w:lvlJc w:val="right"/>
+      <w:pPr>
+        <w:ind w:left="4320" w:hanging="180"/>
+      </w:pPr>
+    </w:lvl>
+    <w:lvl w:ilvl="6" w:tplc="0409000F" w:tentative="1">
+      <w:start w:val="1"/>
+      <w:numFmt w:val="decimal"/>
+      <w:lvlText w:val="%7."/>
+      <w:lvlJc w:val="left"/>
+      <w:pPr>
+        <w:ind w:left="5040" w:hanging="360"/>
+      </w:pPr>
+    </w:lvl>
+    <w:lvl w:ilvl="7" w:tplc="04090019" w:tentative="1">
+      <w:start w:val="1"/>
+      <w:numFmt w:val="lowerLetter"/>
+      <w:lvlText w:val="%8."/>
+      <w:lvlJc w:val="left"/>
+      <w:pPr>
+        <w:ind w:left="5760" w:hanging="360"/>
+      </w:pPr>
+    </w:lvl>
+    <w:lvl w:ilvl="8" w:tplc="0409001B" w:tentative="1">
+      <w:start w:val="1"/>
+      <w:numFmt w:val="lowerRoman"/>
+      <w:lvlText w:val="%9."/>
+      <w:lvlJc w:val="right"/>
+      <w:pPr>
+        <w:ind w:left="6480" w:hanging="180"/>
+      </w:pPr>
+    </w:lvl>
+  </w:abstractNum>
+  <w:abstractNum w:abstractNumId="5" w15:restartNumberingAfterBreak="0">
+    <w:nsid w:val="4F1644F8"/>
+    <w:multiLevelType w:val="hybridMultilevel"/>
+    <w:tmpl w:val="563A60CA"/>
+    <w:lvl w:ilvl="0" w:tplc="04090001">
+      <w:start w:val="1"/>
+      <w:numFmt w:val="bullet"/>
+      <w:lvlText w:val=""/>
+      <w:lvlJc w:val="left"/>
+      <w:pPr>
+        <w:ind w:left="1068" w:hanging="360"/>
+      </w:pPr>
+      <w:rPr>
+        <w:rFonts w:ascii="Symbol" w:hAnsi="Symbol" w:hint="default"/>
+      </w:rPr>
+    </w:lvl>
+    <w:lvl w:ilvl="1" w:tplc="04090003" w:tentative="1">
+      <w:start w:val="1"/>
+      <w:numFmt w:val="bullet"/>
+      <w:lvlText w:val="o"/>
+      <w:lvlJc w:val="left"/>
+      <w:pPr>
+        <w:ind w:left="1788" w:hanging="360"/>
+      </w:pPr>
+      <w:rPr>
+        <w:rFonts w:ascii="Courier New" w:hAnsi="Courier New" w:cs="Courier New" w:hint="default"/>
+      </w:rPr>
+    </w:lvl>
+    <w:lvl w:ilvl="2" w:tplc="04090005" w:tentative="1">
+      <w:start w:val="1"/>
+      <w:numFmt w:val="bullet"/>
+      <w:lvlText w:val=""/>
+      <w:lvlJc w:val="left"/>
+      <w:pPr>
+        <w:ind w:left="2508" w:hanging="360"/>
+      </w:pPr>
+      <w:rPr>
+        <w:rFonts w:ascii="Wingdings" w:hAnsi="Wingdings" w:hint="default"/>
+      </w:rPr>
+    </w:lvl>
+    <w:lvl w:ilvl="3" w:tplc="04090001" w:tentative="1">
+      <w:start w:val="1"/>
+      <w:numFmt w:val="bullet"/>
+      <w:lvlText w:val=""/>
+      <w:lvlJc w:val="left"/>
+      <w:pPr>
+        <w:ind w:left="3228" w:hanging="360"/>
+      </w:pPr>
+      <w:rPr>
+        <w:rFonts w:ascii="Symbol" w:hAnsi="Symbol" w:hint="default"/>
+      </w:rPr>
+    </w:lvl>
+    <w:lvl w:ilvl="4" w:tplc="04090003" w:tentative="1">
+      <w:start w:val="1"/>
+      <w:numFmt w:val="bullet"/>
+      <w:lvlText w:val="o"/>
+      <w:lvlJc w:val="left"/>
+      <w:pPr>
+        <w:ind w:left="3948" w:hanging="360"/>
+      </w:pPr>
+      <w:rPr>
+        <w:rFonts w:ascii="Courier New" w:hAnsi="Courier New" w:cs="Courier New" w:hint="default"/>
+      </w:rPr>
+    </w:lvl>
+    <w:lvl w:ilvl="5" w:tplc="04090005" w:tentative="1">
+      <w:start w:val="1"/>
+      <w:numFmt w:val="bullet"/>
+      <w:lvlText w:val=""/>
+      <w:lvlJc w:val="left"/>
+      <w:pPr>
+        <w:ind w:left="4668" w:hanging="360"/>
+      </w:pPr>
+      <w:rPr>
+        <w:rFonts w:ascii="Wingdings" w:hAnsi="Wingdings" w:hint="default"/>
+      </w:rPr>
+    </w:lvl>
+    <w:lvl w:ilvl="6" w:tplc="04090001" w:tentative="1">
+      <w:start w:val="1"/>
+      <w:numFmt w:val="bullet"/>
+      <w:lvlText w:val=""/>
+      <w:lvlJc w:val="left"/>
+      <w:pPr>
+        <w:ind w:left="5388" w:hanging="360"/>
+      </w:pPr>
+      <w:rPr>
+        <w:rFonts w:ascii="Symbol" w:hAnsi="Symbol" w:hint="default"/>
+      </w:rPr>
+    </w:lvl>
+    <w:lvl w:ilvl="7" w:tplc="04090003" w:tentative="1">
+      <w:start w:val="1"/>
+      <w:numFmt w:val="bullet"/>
+      <w:lvlText w:val="o"/>
+      <w:lvlJc w:val="left"/>
+      <w:pPr>
+        <w:ind w:left="6108" w:hanging="360"/>
+      </w:pPr>
+      <w:rPr>
+        <w:rFonts w:ascii="Courier New" w:hAnsi="Courier New" w:cs="Courier New" w:hint="default"/>
+      </w:rPr>
+    </w:lvl>
+    <w:lvl w:ilvl="8" w:tplc="04090005" w:tentative="1">
+      <w:start w:val="1"/>
+      <w:numFmt w:val="bullet"/>
+      <w:lvlText w:val=""/>
+      <w:lvlJc w:val="left"/>
+      <w:pPr>
+        <w:ind w:left="6828" w:hanging="360"/>
+      </w:pPr>
+      <w:rPr>
+        <w:rFonts w:ascii="Wingdings" w:hAnsi="Wingdings" w:hint="default"/>
+      </w:rPr>
+    </w:lvl>
+  </w:abstractNum>
+  <w:abstractNum w:abstractNumId="6" w15:restartNumberingAfterBreak="0">
+    <w:nsid w:val="4FF24AE7"/>
+    <w:multiLevelType w:val="multilevel"/>
+    <w:tmpl w:val="040E001F"/>
+    <w:lvl w:ilvl="0">
+      <w:start w:val="1"/>
+      <w:numFmt w:val="decimal"/>
+      <w:lvlText w:val="%1."/>
+      <w:lvlJc w:val="left"/>
+      <w:pPr>
+        <w:ind w:left="360" w:hanging="360"/>
+      </w:pPr>
+    </w:lvl>
+    <w:lvl w:ilvl="1">
+      <w:start w:val="1"/>
+      <w:numFmt w:val="decimal"/>
+      <w:lvlText w:val="%1.%2."/>
+      <w:lvlJc w:val="left"/>
+      <w:pPr>
+        <w:ind w:left="792" w:hanging="432"/>
+      </w:pPr>
+    </w:lvl>
+    <w:lvl w:ilvl="2">
+      <w:start w:val="1"/>
+      <w:numFmt w:val="decimal"/>
+      <w:lvlText w:val="%1.%2.%3."/>
+      <w:lvlJc w:val="left"/>
+      <w:pPr>
+        <w:ind w:left="1224" w:hanging="504"/>
+      </w:pPr>
+    </w:lvl>
+    <w:lvl w:ilvl="3">
+      <w:start w:val="1"/>
+      <w:numFmt w:val="decimal"/>
+      <w:lvlText w:val="%1.%2.%3.%4."/>
+      <w:lvlJc w:val="left"/>
+      <w:pPr>
+        <w:ind w:left="1728" w:hanging="648"/>
+      </w:pPr>
+    </w:lvl>
+    <w:lvl w:ilvl="4">
+      <w:start w:val="1"/>
+      <w:numFmt w:val="decimal"/>
+      <w:lvlText w:val="%1.%2.%3.%4.%5."/>
+      <w:lvlJc w:val="left"/>
+      <w:pPr>
+        <w:ind w:left="2232" w:hanging="792"/>
+      </w:pPr>
+    </w:lvl>
+    <w:lvl w:ilvl="5">
+      <w:start w:val="1"/>
+      <w:numFmt w:val="decimal"/>
+      <w:lvlText w:val="%1.%2.%3.%4.%5.%6."/>
+      <w:lvlJc w:val="left"/>
+      <w:pPr>
+        <w:ind w:left="2736" w:hanging="936"/>
+      </w:pPr>
+    </w:lvl>
+    <w:lvl w:ilvl="6">
+      <w:start w:val="1"/>
+      <w:numFmt w:val="decimal"/>
+      <w:lvlText w:val="%1.%2.%3.%4.%5.%6.%7."/>
+      <w:lvlJc w:val="left"/>
+      <w:pPr>
+        <w:ind w:left="3240" w:hanging="1080"/>
+      </w:pPr>
+    </w:lvl>
+    <w:lvl w:ilvl="7">
+      <w:start w:val="1"/>
+      <w:numFmt w:val="decimal"/>
+      <w:lvlText w:val="%1.%2.%3.%4.%5.%6.%7.%8."/>
+      <w:lvlJc w:val="left"/>
+      <w:pPr>
+        <w:ind w:left="3744" w:hanging="1224"/>
+      </w:pPr>
+    </w:lvl>
+    <w:lvl w:ilvl="8">
+      <w:start w:val="1"/>
+      <w:numFmt w:val="decimal"/>
+      <w:lvlText w:val="%1.%2.%3.%4.%5.%6.%7.%8.%9."/>
+      <w:lvlJc w:val="left"/>
+      <w:pPr>
+        <w:ind w:left="4320" w:hanging="1440"/>
+      </w:pPr>
+    </w:lvl>
+  </w:abstractNum>
+  <w:abstractNum w:abstractNumId="7" w15:restartNumberingAfterBreak="0">
+    <w:nsid w:val="63493768"/>
+    <w:multiLevelType w:val="multilevel"/>
+    <w:tmpl w:val="040E001F"/>
+    <w:lvl w:ilvl="0">
+      <w:start w:val="1"/>
+      <w:numFmt w:val="decimal"/>
+      <w:lvlText w:val="%1."/>
+      <w:lvlJc w:val="left"/>
+      <w:pPr>
+        <w:ind w:left="1068" w:hanging="360"/>
+      </w:pPr>
+    </w:lvl>
+    <w:lvl w:ilvl="1">
+      <w:start w:val="1"/>
+      <w:numFmt w:val="decimal"/>
+      <w:lvlText w:val="%1.%2."/>
+      <w:lvlJc w:val="left"/>
+      <w:pPr>
+        <w:ind w:left="1500" w:hanging="432"/>
+      </w:pPr>
+    </w:lvl>
+    <w:lvl w:ilvl="2">
+      <w:start w:val="1"/>
+      <w:numFmt w:val="decimal"/>
+      <w:lvlText w:val="%1.%2.%3."/>
+      <w:lvlJc w:val="left"/>
+      <w:pPr>
+        <w:ind w:left="1932" w:hanging="504"/>
+      </w:pPr>
+    </w:lvl>
+    <w:lvl w:ilvl="3">
+      <w:start w:val="1"/>
+      <w:numFmt w:val="decimal"/>
+      <w:lvlText w:val="%1.%2.%3.%4."/>
+      <w:lvlJc w:val="left"/>
+      <w:pPr>
+        <w:ind w:left="2436" w:hanging="648"/>
+      </w:pPr>
+    </w:lvl>
+    <w:lvl w:ilvl="4">
+      <w:start w:val="1"/>
+      <w:numFmt w:val="decimal"/>
+      <w:lvlText w:val="%1.%2.%3.%4.%5."/>
+      <w:lvlJc w:val="left"/>
+      <w:pPr>
+        <w:ind w:left="2940" w:hanging="792"/>
+      </w:pPr>
+    </w:lvl>
+    <w:lvl w:ilvl="5">
+      <w:start w:val="1"/>
+      <w:numFmt w:val="decimal"/>
+      <w:lvlText w:val="%1.%2.%3.%4.%5.%6."/>
+      <w:lvlJc w:val="left"/>
+      <w:pPr>
+        <w:ind w:left="3444" w:hanging="936"/>
+      </w:pPr>
+    </w:lvl>
+    <w:lvl w:ilvl="6">
+      <w:start w:val="1"/>
+      <w:numFmt w:val="decimal"/>
+      <w:lvlText w:val="%1.%2.%3.%4.%5.%6.%7."/>
+      <w:lvlJc w:val="left"/>
+      <w:pPr>
+        <w:ind w:left="3948" w:hanging="1080"/>
+      </w:pPr>
+    </w:lvl>
+    <w:lvl w:ilvl="7">
+      <w:start w:val="1"/>
+      <w:numFmt w:val="decimal"/>
+      <w:lvlText w:val="%1.%2.%3.%4.%5.%6.%7.%8."/>
+      <w:lvlJc w:val="left"/>
+      <w:pPr>
+        <w:ind w:left="4452" w:hanging="1224"/>
+      </w:pPr>
+    </w:lvl>
+    <w:lvl w:ilvl="8">
+      <w:start w:val="1"/>
+      <w:numFmt w:val="decimal"/>
+      <w:lvlText w:val="%1.%2.%3.%4.%5.%6.%7.%8.%9."/>
+      <w:lvlJc w:val="left"/>
+      <w:pPr>
+        <w:ind w:left="5028" w:hanging="1440"/>
+      </w:pPr>
+    </w:lvl>
+  </w:abstractNum>
+  <w:abstractNum w:abstractNumId="8" w15:restartNumberingAfterBreak="0">
+    <w:nsid w:val="6A0F043F"/>
+    <w:multiLevelType w:val="hybridMultilevel"/>
+    <w:tmpl w:val="4030EDA2"/>
+    <w:lvl w:ilvl="0" w:tplc="04090001">
+      <w:start w:val="1"/>
+      <w:numFmt w:val="bullet"/>
+      <w:lvlText w:val=""/>
+      <w:lvlJc w:val="left"/>
+      <w:pPr>
+        <w:ind w:left="1428" w:hanging="360"/>
+      </w:pPr>
+      <w:rPr>
+        <w:rFonts w:ascii="Symbol" w:hAnsi="Symbol" w:hint="default"/>
+      </w:rPr>
+    </w:lvl>
+    <w:lvl w:ilvl="1" w:tplc="04090003" w:tentative="1">
+      <w:start w:val="1"/>
+      <w:numFmt w:val="bullet"/>
+      <w:lvlText w:val="o"/>
+      <w:lvlJc w:val="left"/>
+      <w:pPr>
+        <w:ind w:left="2148" w:hanging="360"/>
+      </w:pPr>
+      <w:rPr>
+        <w:rFonts w:ascii="Courier New" w:hAnsi="Courier New" w:cs="Courier New" w:hint="default"/>
+      </w:rPr>
+    </w:lvl>
+    <w:lvl w:ilvl="2" w:tplc="04090005" w:tentative="1">
+      <w:start w:val="1"/>
+      <w:numFmt w:val="bullet"/>
+      <w:lvlText w:val=""/>
+      <w:lvlJc w:val="left"/>
+      <w:pPr>
+        <w:ind w:left="2868" w:hanging="360"/>
+      </w:pPr>
+      <w:rPr>
+        <w:rFonts w:ascii="Wingdings" w:hAnsi="Wingdings" w:hint="default"/>
+      </w:rPr>
+    </w:lvl>
+    <w:lvl w:ilvl="3" w:tplc="04090001" w:tentative="1">
+      <w:start w:val="1"/>
+      <w:numFmt w:val="bullet"/>
+      <w:lvlText w:val=""/>
+      <w:lvlJc w:val="left"/>
+      <w:pPr>
+        <w:ind w:left="3588" w:hanging="360"/>
+      </w:pPr>
+      <w:rPr>
+        <w:rFonts w:ascii="Symbol" w:hAnsi="Symbol" w:hint="default"/>
+      </w:rPr>
+    </w:lvl>
+    <w:lvl w:ilvl="4" w:tplc="04090003" w:tentative="1">
+      <w:start w:val="1"/>
+      <w:numFmt w:val="bullet"/>
+      <w:lvlText w:val="o"/>
+      <w:lvlJc w:val="left"/>
+      <w:pPr>
+        <w:ind w:left="4308" w:hanging="360"/>
+      </w:pPr>
+      <w:rPr>
+        <w:rFonts w:ascii="Courier New" w:hAnsi="Courier New" w:cs="Courier New" w:hint="default"/>
+      </w:rPr>
+    </w:lvl>
+    <w:lvl w:ilvl="5" w:tplc="04090005" w:tentative="1">
+      <w:start w:val="1"/>
+      <w:numFmt w:val="bullet"/>
+      <w:lvlText w:val=""/>
+      <w:lvlJc w:val="left"/>
+      <w:pPr>
+        <w:ind w:left="5028" w:hanging="360"/>
+      </w:pPr>
+      <w:rPr>
+        <w:rFonts w:ascii="Wingdings" w:hAnsi="Wingdings" w:hint="default"/>
+      </w:rPr>
+    </w:lvl>
+    <w:lvl w:ilvl="6" w:tplc="04090001" w:tentative="1">
+      <w:start w:val="1"/>
+      <w:numFmt w:val="bullet"/>
+      <w:lvlText w:val=""/>
+      <w:lvlJc w:val="left"/>
+      <w:pPr>
+        <w:ind w:left="5748" w:hanging="360"/>
+      </w:pPr>
+      <w:rPr>
+        <w:rFonts w:ascii="Symbol" w:hAnsi="Symbol" w:hint="default"/>
+      </w:rPr>
+    </w:lvl>
+    <w:lvl w:ilvl="7" w:tplc="04090003" w:tentative="1">
+      <w:start w:val="1"/>
+      <w:numFmt w:val="bullet"/>
+      <w:lvlText w:val="o"/>
+      <w:lvlJc w:val="left"/>
+      <w:pPr>
+        <w:ind w:left="6468" w:hanging="360"/>
+      </w:pPr>
+      <w:rPr>
+        <w:rFonts w:ascii="Courier New" w:hAnsi="Courier New" w:cs="Courier New" w:hint="default"/>
+      </w:rPr>
+    </w:lvl>
+    <w:lvl w:ilvl="8" w:tplc="04090005" w:tentative="1">
+      <w:start w:val="1"/>
+      <w:numFmt w:val="bullet"/>
+      <w:lvlText w:val=""/>
+      <w:lvlJc w:val="left"/>
+      <w:pPr>
+        <w:ind w:left="7188" w:hanging="360"/>
+      </w:pPr>
+      <w:rPr>
+        <w:rFonts w:ascii="Wingdings" w:hAnsi="Wingdings" w:hint="default"/>
+      </w:rPr>
+    </w:lvl>
+  </w:abstractNum>
+  <w:abstractNum w:abstractNumId="9" w15:restartNumberingAfterBreak="0">
+    <w:nsid w:val="6DE9427B"/>
+    <w:multiLevelType w:val="multilevel"/>
+    <w:tmpl w:val="040E001F"/>
+    <w:lvl w:ilvl="0">
+      <w:start w:val="1"/>
+      <w:numFmt w:val="decimal"/>
+      <w:lvlText w:val="%1."/>
+      <w:lvlJc w:val="left"/>
+      <w:pPr>
+        <w:ind w:left="360" w:hanging="360"/>
+      </w:pPr>
+    </w:lvl>
+    <w:lvl w:ilvl="1">
+      <w:start w:val="1"/>
+      <w:numFmt w:val="decimal"/>
+      <w:lvlText w:val="%1.%2."/>
+      <w:lvlJc w:val="left"/>
+      <w:pPr>
+        <w:ind w:left="792" w:hanging="432"/>
+      </w:pPr>
+    </w:lvl>
+    <w:lvl w:ilvl="2">
+      <w:start w:val="1"/>
+      <w:numFmt w:val="decimal"/>
+      <w:lvlText w:val="%1.%2.%3."/>
+      <w:lvlJc w:val="left"/>
+      <w:pPr>
+        <w:ind w:left="1224" w:hanging="504"/>
+      </w:pPr>
+    </w:lvl>
+    <w:lvl w:ilvl="3">
+      <w:start w:val="1"/>
+      <w:numFmt w:val="decimal"/>
+      <w:lvlText w:val="%1.%2.%3.%4."/>
+      <w:lvlJc w:val="left"/>
+      <w:pPr>
+        <w:ind w:left="1728" w:hanging="648"/>
+      </w:pPr>
+    </w:lvl>
+    <w:lvl w:ilvl="4">
+      <w:start w:val="1"/>
+      <w:numFmt w:val="decimal"/>
+      <w:lvlText w:val="%1.%2.%3.%4.%5."/>
+      <w:lvlJc w:val="left"/>
+      <w:pPr>
+        <w:ind w:left="2232" w:hanging="792"/>
+      </w:pPr>
+    </w:lvl>
+    <w:lvl w:ilvl="5">
+      <w:start w:val="1"/>
+      <w:numFmt w:val="decimal"/>
+      <w:lvlText w:val="%1.%2.%3.%4.%5.%6."/>
+      <w:lvlJc w:val="left"/>
+      <w:pPr>
+        <w:ind w:left="2736" w:hanging="936"/>
+      </w:pPr>
+    </w:lvl>
+    <w:lvl w:ilvl="6">
+      <w:start w:val="1"/>
+      <w:numFmt w:val="decimal"/>
+      <w:lvlText w:val="%1.%2.%3.%4.%5.%6.%7."/>
+      <w:lvlJc w:val="left"/>
+      <w:pPr>
+        <w:ind w:left="3240" w:hanging="1080"/>
+      </w:pPr>
+    </w:lvl>
+    <w:lvl w:ilvl="7">
+      <w:start w:val="1"/>
+      <w:numFmt w:val="decimal"/>
+      <w:lvlText w:val="%1.%2.%3.%4.%5.%6.%7.%8."/>
+      <w:lvlJc w:val="left"/>
+      <w:pPr>
+        <w:ind w:left="3744" w:hanging="1224"/>
+      </w:pPr>
+    </w:lvl>
+    <w:lvl w:ilvl="8">
+      <w:start w:val="1"/>
+      <w:numFmt w:val="decimal"/>
+      <w:lvlText w:val="%1.%2.%3.%4.%5.%6.%7.%8.%9."/>
+      <w:lvlJc w:val="left"/>
+      <w:pPr>
+        <w:ind w:left="4320" w:hanging="1440"/>
+      </w:pPr>
+    </w:lvl>
+  </w:abstractNum>
+  <w:abstractNum w:abstractNumId="10" w15:restartNumberingAfterBreak="0">
     <w:nsid w:val="742623A7"/>
     <w:multiLevelType w:val="multilevel"/>
     <w:tmpl w:val="040E001F"/>
@@ -963,10 +2280,123 @@
       </w:pPr>
     </w:lvl>
   </w:abstractNum>
-  <w:abstractNum w:abstractNumId="1" w15:restartNumberingAfterBreak="0">
+  <w:abstractNum w:abstractNumId="11" w15:restartNumberingAfterBreak="0">
+    <w:nsid w:val="78C44B9B"/>
+    <w:multiLevelType w:val="hybridMultilevel"/>
+    <w:tmpl w:val="92287C42"/>
+    <w:lvl w:ilvl="0" w:tplc="04090001">
+      <w:start w:val="1"/>
+      <w:numFmt w:val="bullet"/>
+      <w:lvlText w:val=""/>
+      <w:lvlJc w:val="left"/>
+      <w:pPr>
+        <w:ind w:left="1068" w:hanging="360"/>
+      </w:pPr>
+      <w:rPr>
+        <w:rFonts w:ascii="Symbol" w:hAnsi="Symbol" w:hint="default"/>
+      </w:rPr>
+    </w:lvl>
+    <w:lvl w:ilvl="1" w:tplc="04090003">
+      <w:start w:val="1"/>
+      <w:numFmt w:val="bullet"/>
+      <w:lvlText w:val="o"/>
+      <w:lvlJc w:val="left"/>
+      <w:pPr>
+        <w:ind w:left="1788" w:hanging="360"/>
+      </w:pPr>
+      <w:rPr>
+        <w:rFonts w:ascii="Courier New" w:hAnsi="Courier New" w:cs="Courier New" w:hint="default"/>
+      </w:rPr>
+    </w:lvl>
+    <w:lvl w:ilvl="2" w:tplc="04090005" w:tentative="1">
+      <w:start w:val="1"/>
+      <w:numFmt w:val="bullet"/>
+      <w:lvlText w:val=""/>
+      <w:lvlJc w:val="left"/>
+      <w:pPr>
+        <w:ind w:left="2508" w:hanging="360"/>
+      </w:pPr>
+      <w:rPr>
+        <w:rFonts w:ascii="Wingdings" w:hAnsi="Wingdings" w:hint="default"/>
+      </w:rPr>
+    </w:lvl>
+    <w:lvl w:ilvl="3" w:tplc="04090001" w:tentative="1">
+      <w:start w:val="1"/>
+      <w:numFmt w:val="bullet"/>
+      <w:lvlText w:val=""/>
+      <w:lvlJc w:val="left"/>
+      <w:pPr>
+        <w:ind w:left="3228" w:hanging="360"/>
+      </w:pPr>
+      <w:rPr>
+        <w:rFonts w:ascii="Symbol" w:hAnsi="Symbol" w:hint="default"/>
+      </w:rPr>
+    </w:lvl>
+    <w:lvl w:ilvl="4" w:tplc="04090003" w:tentative="1">
+      <w:start w:val="1"/>
+      <w:numFmt w:val="bullet"/>
+      <w:lvlText w:val="o"/>
+      <w:lvlJc w:val="left"/>
+      <w:pPr>
+        <w:ind w:left="3948" w:hanging="360"/>
+      </w:pPr>
+      <w:rPr>
+        <w:rFonts w:ascii="Courier New" w:hAnsi="Courier New" w:cs="Courier New" w:hint="default"/>
+      </w:rPr>
+    </w:lvl>
+    <w:lvl w:ilvl="5" w:tplc="04090005" w:tentative="1">
+      <w:start w:val="1"/>
+      <w:numFmt w:val="bullet"/>
+      <w:lvlText w:val=""/>
+      <w:lvlJc w:val="left"/>
+      <w:pPr>
+        <w:ind w:left="4668" w:hanging="360"/>
+      </w:pPr>
+      <w:rPr>
+        <w:rFonts w:ascii="Wingdings" w:hAnsi="Wingdings" w:hint="default"/>
+      </w:rPr>
+    </w:lvl>
+    <w:lvl w:ilvl="6" w:tplc="04090001" w:tentative="1">
+      <w:start w:val="1"/>
+      <w:numFmt w:val="bullet"/>
+      <w:lvlText w:val=""/>
+      <w:lvlJc w:val="left"/>
+      <w:pPr>
+        <w:ind w:left="5388" w:hanging="360"/>
+      </w:pPr>
+      <w:rPr>
+        <w:rFonts w:ascii="Symbol" w:hAnsi="Symbol" w:hint="default"/>
+      </w:rPr>
+    </w:lvl>
+    <w:lvl w:ilvl="7" w:tplc="04090003" w:tentative="1">
+      <w:start w:val="1"/>
+      <w:numFmt w:val="bullet"/>
+      <w:lvlText w:val="o"/>
+      <w:lvlJc w:val="left"/>
+      <w:pPr>
+        <w:ind w:left="6108" w:hanging="360"/>
+      </w:pPr>
+      <w:rPr>
+        <w:rFonts w:ascii="Courier New" w:hAnsi="Courier New" w:cs="Courier New" w:hint="default"/>
+      </w:rPr>
+    </w:lvl>
+    <w:lvl w:ilvl="8" w:tplc="04090005" w:tentative="1">
+      <w:start w:val="1"/>
+      <w:numFmt w:val="bullet"/>
+      <w:lvlText w:val=""/>
+      <w:lvlJc w:val="left"/>
+      <w:pPr>
+        <w:ind w:left="6828" w:hanging="360"/>
+      </w:pPr>
+      <w:rPr>
+        <w:rFonts w:ascii="Wingdings" w:hAnsi="Wingdings" w:hint="default"/>
+      </w:rPr>
+    </w:lvl>
+  </w:abstractNum>
+  <w:abstractNum w:abstractNumId="12" w15:restartNumberingAfterBreak="0">
     <w:nsid w:val="7A752102"/>
     <w:multiLevelType w:val="multilevel"/>
-    <w:tmpl w:val="040E001F"/>
+    <w:tmpl w:val="39AAB6AE"/>
     <w:lvl w:ilvl="0">
       <w:start w:val="1"/>
       <w:numFmt w:val="decimal"/>
@@ -984,15 +2414,21 @@
       <w:pPr>
         <w:ind w:left="792" w:hanging="432"/>
       </w:pPr>
+      <w:rPr>
+        <w:rFonts w:hint="default"/>
+      </w:rPr>
     </w:lvl>
     <w:lvl w:ilvl="2">
       <w:start w:val="1"/>
-      <w:numFmt w:val="decimal"/>
-      <w:lvlText w:val="%1.%2.%3."/>
+      <w:numFmt w:val="bullet"/>
+      <w:lvlText w:val=""/>
       <w:lvlJc w:val="left"/>
       <w:pPr>
         <w:ind w:left="1224" w:hanging="504"/>
       </w:pPr>
+      <w:rPr>
+        <w:rFonts w:ascii="Symbol" w:hAnsi="Symbol" w:hint="default"/>
+      </w:rPr>
     </w:lvl>
     <w:lvl w:ilvl="3">
       <w:start w:val="1"/>
@@ -1047,13 +2483,162 @@
       <w:pPr>
         <w:ind w:left="4320" w:hanging="1440"/>
       </w:pPr>
+    </w:lvl>
+  </w:abstractNum>
+  <w:abstractNum w:abstractNumId="13" w15:restartNumberingAfterBreak="0">
+    <w:nsid w:val="7E3F151F"/>
+    <w:multiLevelType w:val="hybridMultilevel"/>
+    <w:tmpl w:val="D806F346"/>
+    <w:lvl w:ilvl="0" w:tplc="04090001">
+      <w:start w:val="1"/>
+      <w:numFmt w:val="bullet"/>
+      <w:lvlText w:val=""/>
+      <w:lvlJc w:val="left"/>
+      <w:pPr>
+        <w:ind w:left="1068" w:hanging="360"/>
+      </w:pPr>
+      <w:rPr>
+        <w:rFonts w:ascii="Symbol" w:hAnsi="Symbol" w:hint="default"/>
+      </w:rPr>
+    </w:lvl>
+    <w:lvl w:ilvl="1" w:tplc="04090003" w:tentative="1">
+      <w:start w:val="1"/>
+      <w:numFmt w:val="bullet"/>
+      <w:lvlText w:val="o"/>
+      <w:lvlJc w:val="left"/>
+      <w:pPr>
+        <w:ind w:left="1788" w:hanging="360"/>
+      </w:pPr>
+      <w:rPr>
+        <w:rFonts w:ascii="Courier New" w:hAnsi="Courier New" w:cs="Courier New" w:hint="default"/>
+      </w:rPr>
+    </w:lvl>
+    <w:lvl w:ilvl="2" w:tplc="04090005" w:tentative="1">
+      <w:start w:val="1"/>
+      <w:numFmt w:val="bullet"/>
+      <w:lvlText w:val=""/>
+      <w:lvlJc w:val="left"/>
+      <w:pPr>
+        <w:ind w:left="2508" w:hanging="360"/>
+      </w:pPr>
+      <w:rPr>
+        <w:rFonts w:ascii="Wingdings" w:hAnsi="Wingdings" w:hint="default"/>
+      </w:rPr>
+    </w:lvl>
+    <w:lvl w:ilvl="3" w:tplc="04090001" w:tentative="1">
+      <w:start w:val="1"/>
+      <w:numFmt w:val="bullet"/>
+      <w:lvlText w:val=""/>
+      <w:lvlJc w:val="left"/>
+      <w:pPr>
+        <w:ind w:left="3228" w:hanging="360"/>
+      </w:pPr>
+      <w:rPr>
+        <w:rFonts w:ascii="Symbol" w:hAnsi="Symbol" w:hint="default"/>
+      </w:rPr>
+    </w:lvl>
+    <w:lvl w:ilvl="4" w:tplc="04090003" w:tentative="1">
+      <w:start w:val="1"/>
+      <w:numFmt w:val="bullet"/>
+      <w:lvlText w:val="o"/>
+      <w:lvlJc w:val="left"/>
+      <w:pPr>
+        <w:ind w:left="3948" w:hanging="360"/>
+      </w:pPr>
+      <w:rPr>
+        <w:rFonts w:ascii="Courier New" w:hAnsi="Courier New" w:cs="Courier New" w:hint="default"/>
+      </w:rPr>
+    </w:lvl>
+    <w:lvl w:ilvl="5" w:tplc="04090005" w:tentative="1">
+      <w:start w:val="1"/>
+      <w:numFmt w:val="bullet"/>
+      <w:lvlText w:val=""/>
+      <w:lvlJc w:val="left"/>
+      <w:pPr>
+        <w:ind w:left="4668" w:hanging="360"/>
+      </w:pPr>
+      <w:rPr>
+        <w:rFonts w:ascii="Wingdings" w:hAnsi="Wingdings" w:hint="default"/>
+      </w:rPr>
+    </w:lvl>
+    <w:lvl w:ilvl="6" w:tplc="04090001" w:tentative="1">
+      <w:start w:val="1"/>
+      <w:numFmt w:val="bullet"/>
+      <w:lvlText w:val=""/>
+      <w:lvlJc w:val="left"/>
+      <w:pPr>
+        <w:ind w:left="5388" w:hanging="360"/>
+      </w:pPr>
+      <w:rPr>
+        <w:rFonts w:ascii="Symbol" w:hAnsi="Symbol" w:hint="default"/>
+      </w:rPr>
+    </w:lvl>
+    <w:lvl w:ilvl="7" w:tplc="04090003" w:tentative="1">
+      <w:start w:val="1"/>
+      <w:numFmt w:val="bullet"/>
+      <w:lvlText w:val="o"/>
+      <w:lvlJc w:val="left"/>
+      <w:pPr>
+        <w:ind w:left="6108" w:hanging="360"/>
+      </w:pPr>
+      <w:rPr>
+        <w:rFonts w:ascii="Courier New" w:hAnsi="Courier New" w:cs="Courier New" w:hint="default"/>
+      </w:rPr>
+    </w:lvl>
+    <w:lvl w:ilvl="8" w:tplc="04090005" w:tentative="1">
+      <w:start w:val="1"/>
+      <w:numFmt w:val="bullet"/>
+      <w:lvlText w:val=""/>
+      <w:lvlJc w:val="left"/>
+      <w:pPr>
+        <w:ind w:left="6828" w:hanging="360"/>
+      </w:pPr>
+      <w:rPr>
+        <w:rFonts w:ascii="Wingdings" w:hAnsi="Wingdings" w:hint="default"/>
+      </w:rPr>
     </w:lvl>
   </w:abstractNum>
   <w:num w:numId="1">
+    <w:abstractNumId w:val="12"/>
+  </w:num>
+  <w:num w:numId="2">
+    <w:abstractNumId w:val="10"/>
+  </w:num>
+  <w:num w:numId="3">
     <w:abstractNumId w:val="1"/>
   </w:num>
-  <w:num w:numId="2">
+  <w:num w:numId="4">
+    <w:abstractNumId w:val="9"/>
+  </w:num>
+  <w:num w:numId="5">
+    <w:abstractNumId w:val="7"/>
+  </w:num>
+  <w:num w:numId="6">
+    <w:abstractNumId w:val="4"/>
+  </w:num>
+  <w:num w:numId="7">
+    <w:abstractNumId w:val="6"/>
+  </w:num>
+  <w:num w:numId="8">
+    <w:abstractNumId w:val="2"/>
+  </w:num>
+  <w:num w:numId="9">
+    <w:abstractNumId w:val="11"/>
+  </w:num>
+  <w:num w:numId="10">
+    <w:abstractNumId w:val="5"/>
+  </w:num>
+  <w:num w:numId="11">
     <w:abstractNumId w:val="0"/>
+  </w:num>
+  <w:num w:numId="12">
+    <w:abstractNumId w:val="3"/>
+  </w:num>
+  <w:num w:numId="13">
+    <w:abstractNumId w:val="8"/>
+  </w:num>
+  <w:num w:numId="14">
+    <w:abstractNumId w:val="13"/>
   </w:num>
 </w:numbering>
 </file>
@@ -1451,11 +3036,12 @@
   <w:style w:type="paragraph" w:default="1" w:styleId="Norml">
     <w:name w:val="Normal"/>
     <w:qFormat/>
-    <w:rsid w:val="00CB2F1E"/>
+    <w:rsid w:val="00F76CC3"/>
     <w:pPr>
       <w:jc w:val="both"/>
     </w:pPr>
     <w:rPr>
+      <w:sz w:val="24"/>
       <w:lang w:val="en-US"/>
     </w:rPr>
   </w:style>
@@ -1522,7 +3108,6 @@
     <w:rPr>
       <w:rFonts w:asciiTheme="majorHAnsi" w:eastAsiaTheme="majorEastAsia" w:hAnsiTheme="majorHAnsi" w:cstheme="majorBidi"/>
       <w:color w:val="1F4D78" w:themeColor="accent1" w:themeShade="7F"/>
-      <w:sz w:val="24"/>
       <w:szCs w:val="24"/>
     </w:rPr>
   </w:style>
@@ -1831,6 +3416,17 @@
       <w:lang w:val="en-US"/>
     </w:rPr>
   </w:style>
+  <w:style w:type="paragraph" w:styleId="Listaszerbekezds">
+    <w:name w:val="List Paragraph"/>
+    <w:basedOn w:val="Norml"/>
+    <w:uiPriority w:val="34"/>
+    <w:qFormat/>
+    <w:rsid w:val="000D2C08"/>
+    <w:pPr>
+      <w:ind w:left="720"/>
+      <w:contextualSpacing/>
+    </w:pPr>
+  </w:style>
 </w:styles>
 </file>
 
@@ -2100,7 +3696,7 @@
 </file>
 
 <file path=customXml/itemProps1.xml><?xml version="1.0" encoding="utf-8"?>
-<ds:datastoreItem xmlns:ds="http://schemas.openxmlformats.org/officeDocument/2006/customXml" ds:itemID="{013724BD-F32E-4057-A0F9-4203FD050604}">
+<ds:datastoreItem xmlns:ds="http://schemas.openxmlformats.org/officeDocument/2006/customXml" ds:itemID="{482515BC-7359-4DA4-981D-929BCF6B0131}">
   <ds:schemaRefs>
     <ds:schemaRef ds:uri="http://schemas.openxmlformats.org/officeDocument/2006/bibliography"/>
   </ds:schemaRefs>

</xml_diff>